<commit_message>
đề xuất công nghệ
</commit_message>
<xml_diff>
--- a/docs/YeuCauTuan2/PhanCong.docx
+++ b/docs/YeuCauTuan2/PhanCong.docx
@@ -3,58 +3,628 @@
 <w:document xmlns:wpc="http://schemas.microsoft.com/office/word/2010/wordprocessingCanvas" xmlns:cx="http://schemas.microsoft.com/office/drawing/2014/chartex" xmlns:cx1="http://schemas.microsoft.com/office/drawing/2015/9/8/chartex" xmlns:cx2="http://schemas.microsoft.com/office/drawing/2015/10/21/chartex" xmlns:cx3="http://schemas.microsoft.com/office/drawing/2016/5/9/chartex" xmlns:cx4="http://schemas.microsoft.com/office/drawing/2016/5/10/chartex" xmlns:cx5="http://schemas.microsoft.com/office/drawing/2016/5/11/chartex" xmlns:cx6="http://schemas.microsoft.com/office/drawing/2016/5/12/chartex" xmlns:cx7="http://schemas.microsoft.com/office/drawing/2016/5/13/chartex" xmlns:cx8="http://schemas.microsoft.com/office/drawing/2016/5/14/chartex" xmlns:mc="http://schemas.openxmlformats.org/markup-compatibility/2006" xmlns:aink="http://schemas.microsoft.com/office/drawing/2016/ink" xmlns:am3d="http://schemas.microsoft.com/office/drawing/2017/model3d" xmlns:o="urn:schemas-microsoft-com:office:office" xmlns:oel="http://schemas.microsoft.com/office/2019/extlst" xmlns:r="http://schemas.openxmlformats.org/officeDocument/2006/relationships" xmlns:m="http://schemas.openxmlformats.org/officeDocument/2006/math" xmlns:v="urn:schemas-microsoft-com:vml" xmlns:wp14="http://schemas.microsoft.com/office/word/2010/wordprocessingDrawing" xmlns:wp="http://schemas.openxmlformats.org/drawingml/2006/wordprocessingDrawing" xmlns:w10="urn:schemas-microsoft-com:office:word" xmlns:w="http://schemas.openxmlformats.org/wordprocessingml/2006/main" xmlns:w14="http://schemas.microsoft.com/office/word/2010/wordml" xmlns:w15="http://schemas.microsoft.com/office/word/2012/wordml" xmlns:w16cex="http://schemas.microsoft.com/office/word/2018/wordml/cex" xmlns:w16cid="http://schemas.microsoft.com/office/word/2016/wordml/cid" xmlns:w16="http://schemas.microsoft.com/office/word/2018/wordml" xmlns:w16du="http://schemas.microsoft.com/office/word/2023/wordml/word16du" xmlns:w16sdtdh="http://schemas.microsoft.com/office/word/2020/wordml/sdtdatahash" xmlns:w16sdtfl="http://schemas.microsoft.com/office/word/2024/wordml/sdtformatlock" xmlns:w16se="http://schemas.microsoft.com/office/word/2015/wordml/symex" xmlns:wpg="http://schemas.microsoft.com/office/word/2010/wordprocessingGroup" xmlns:wpi="http://schemas.microsoft.com/office/word/2010/wordprocessingInk" xmlns:wne="http://schemas.microsoft.com/office/word/2006/wordml" xmlns:wps="http://schemas.microsoft.com/office/word/2010/wordprocessingShape" mc:Ignorable="w14 w15 w16se w16cid w16 w16cex w16sdtdh w16sdtfl w16du wp14">
   <w:body>
     <w:p>
-      <w:r>
-        <w:t>Phân công công việc:</w:t>
+      <w:proofErr w:type="spellStart"/>
+      <w:r>
+        <w:t>Phân</w:t>
+      </w:r>
+      <w:proofErr w:type="spellEnd"/>
+      <w:r>
+        <w:t xml:space="preserve"> </w:t>
+      </w:r>
+      <w:proofErr w:type="spellStart"/>
+      <w:r>
+        <w:t>công</w:t>
+      </w:r>
+      <w:proofErr w:type="spellEnd"/>
+      <w:r>
+        <w:t xml:space="preserve"> </w:t>
+      </w:r>
+      <w:proofErr w:type="spellStart"/>
+      <w:r>
+        <w:t>công</w:t>
+      </w:r>
+      <w:proofErr w:type="spellEnd"/>
+      <w:r>
+        <w:t xml:space="preserve"> </w:t>
+      </w:r>
+      <w:proofErr w:type="spellStart"/>
+      <w:r>
+        <w:t>việc</w:t>
+      </w:r>
+      <w:proofErr w:type="spellEnd"/>
+      <w:r>
+        <w:t>:</w:t>
       </w:r>
     </w:p>
     <w:p>
-      <w:r>
-        <w:t>Phỏng vấn người dùng: Nguyễn Nguyên Giáp</w:t>
+      <w:proofErr w:type="spellStart"/>
+      <w:r>
+        <w:t>Phỏng</w:t>
+      </w:r>
+      <w:proofErr w:type="spellEnd"/>
+      <w:r>
+        <w:t xml:space="preserve"> </w:t>
+      </w:r>
+      <w:proofErr w:type="spellStart"/>
+      <w:r>
+        <w:t>vấn</w:t>
+      </w:r>
+      <w:proofErr w:type="spellEnd"/>
+      <w:r>
+        <w:t xml:space="preserve"> </w:t>
+      </w:r>
+      <w:proofErr w:type="spellStart"/>
+      <w:r>
+        <w:t>người</w:t>
+      </w:r>
+      <w:proofErr w:type="spellEnd"/>
+      <w:r>
+        <w:t xml:space="preserve"> </w:t>
+      </w:r>
+      <w:proofErr w:type="spellStart"/>
+      <w:r>
+        <w:t>dùng</w:t>
+      </w:r>
+      <w:proofErr w:type="spellEnd"/>
+      <w:r>
+        <w:t>: Nguyễn Nguyên Giáp</w:t>
       </w:r>
       <w:r>
         <w:t>, Nguyễn Việt Hưng</w:t>
       </w:r>
     </w:p>
     <w:p>
-      <w:r>
-        <w:t>Phỏng vấn về các chức năng quản trị: Đoàn Duy Khánh</w:t>
+      <w:proofErr w:type="spellStart"/>
+      <w:r>
+        <w:t>Phỏng</w:t>
+      </w:r>
+      <w:proofErr w:type="spellEnd"/>
+      <w:r>
+        <w:t xml:space="preserve"> </w:t>
+      </w:r>
+      <w:proofErr w:type="spellStart"/>
+      <w:r>
+        <w:t>vấn</w:t>
+      </w:r>
+      <w:proofErr w:type="spellEnd"/>
+      <w:r>
+        <w:t xml:space="preserve"> </w:t>
+      </w:r>
+      <w:proofErr w:type="spellStart"/>
+      <w:r>
+        <w:t>về</w:t>
+      </w:r>
+      <w:proofErr w:type="spellEnd"/>
+      <w:r>
+        <w:t xml:space="preserve"> </w:t>
+      </w:r>
+      <w:proofErr w:type="spellStart"/>
+      <w:r>
+        <w:t>các</w:t>
+      </w:r>
+      <w:proofErr w:type="spellEnd"/>
+      <w:r>
+        <w:t xml:space="preserve"> </w:t>
+      </w:r>
+      <w:proofErr w:type="spellStart"/>
+      <w:r>
+        <w:t>chức</w:t>
+      </w:r>
+      <w:proofErr w:type="spellEnd"/>
+      <w:r>
+        <w:t xml:space="preserve"> </w:t>
+      </w:r>
+      <w:proofErr w:type="spellStart"/>
+      <w:r>
+        <w:t>năng</w:t>
+      </w:r>
+      <w:proofErr w:type="spellEnd"/>
+      <w:r>
+        <w:t xml:space="preserve"> </w:t>
+      </w:r>
+      <w:proofErr w:type="spellStart"/>
+      <w:r>
+        <w:t>quản</w:t>
+      </w:r>
+      <w:proofErr w:type="spellEnd"/>
+      <w:r>
+        <w:t xml:space="preserve"> </w:t>
+      </w:r>
+      <w:proofErr w:type="spellStart"/>
+      <w:r>
+        <w:t>trị</w:t>
+      </w:r>
+      <w:proofErr w:type="spellEnd"/>
+      <w:r>
+        <w:t>: Đoàn Duy Khánh</w:t>
       </w:r>
     </w:p>
     <w:p>
-      <w:r>
-        <w:t>Đề xuất các chức năng: Tất cả</w:t>
-      </w:r>
+      <w:proofErr w:type="spellStart"/>
+      <w:r>
+        <w:t>Đề</w:t>
+      </w:r>
+      <w:proofErr w:type="spellEnd"/>
+      <w:r>
+        <w:t xml:space="preserve"> </w:t>
+      </w:r>
+      <w:proofErr w:type="spellStart"/>
+      <w:r>
+        <w:t>xuất</w:t>
+      </w:r>
+      <w:proofErr w:type="spellEnd"/>
+      <w:r>
+        <w:t xml:space="preserve"> </w:t>
+      </w:r>
+      <w:proofErr w:type="spellStart"/>
+      <w:r>
+        <w:t>các</w:t>
+      </w:r>
+      <w:proofErr w:type="spellEnd"/>
+      <w:r>
+        <w:t xml:space="preserve"> </w:t>
+      </w:r>
+      <w:proofErr w:type="spellStart"/>
+      <w:r>
+        <w:t>chức</w:t>
+      </w:r>
+      <w:proofErr w:type="spellEnd"/>
+      <w:r>
+        <w:t xml:space="preserve"> </w:t>
+      </w:r>
+      <w:proofErr w:type="spellStart"/>
+      <w:r>
+        <w:t>năng</w:t>
+      </w:r>
+      <w:proofErr w:type="spellEnd"/>
+      <w:r>
+        <w:t xml:space="preserve">: </w:t>
+      </w:r>
+      <w:proofErr w:type="spellStart"/>
+      <w:r>
+        <w:t>Tất</w:t>
+      </w:r>
+      <w:proofErr w:type="spellEnd"/>
+      <w:r>
+        <w:t xml:space="preserve"> </w:t>
+      </w:r>
+      <w:proofErr w:type="spellStart"/>
+      <w:r>
+        <w:t>cả</w:t>
+      </w:r>
+      <w:proofErr w:type="spellEnd"/>
     </w:p>
     <w:p>
-      <w:r>
-        <w:t>Tìm các biểu mẫu và quy định: Trương Việt Hoàng</w:t>
+      <w:proofErr w:type="spellStart"/>
+      <w:r>
+        <w:t>Tìm</w:t>
+      </w:r>
+      <w:proofErr w:type="spellEnd"/>
+      <w:r>
+        <w:t xml:space="preserve"> </w:t>
+      </w:r>
+      <w:proofErr w:type="spellStart"/>
+      <w:r>
+        <w:t>các</w:t>
+      </w:r>
+      <w:proofErr w:type="spellEnd"/>
+      <w:r>
+        <w:t xml:space="preserve"> </w:t>
+      </w:r>
+      <w:proofErr w:type="spellStart"/>
+      <w:r>
+        <w:t>biểu</w:t>
+      </w:r>
+      <w:proofErr w:type="spellEnd"/>
+      <w:r>
+        <w:t xml:space="preserve"> </w:t>
+      </w:r>
+      <w:proofErr w:type="spellStart"/>
+      <w:r>
+        <w:t>mẫu</w:t>
+      </w:r>
+      <w:proofErr w:type="spellEnd"/>
+      <w:r>
+        <w:t xml:space="preserve"> </w:t>
+      </w:r>
+      <w:proofErr w:type="spellStart"/>
+      <w:r>
+        <w:t>và</w:t>
+      </w:r>
+      <w:proofErr w:type="spellEnd"/>
+      <w:r>
+        <w:t xml:space="preserve"> </w:t>
+      </w:r>
+      <w:proofErr w:type="spellStart"/>
+      <w:r>
+        <w:t>quy</w:t>
+      </w:r>
+      <w:proofErr w:type="spellEnd"/>
+      <w:r>
+        <w:t xml:space="preserve"> </w:t>
+      </w:r>
+      <w:proofErr w:type="spellStart"/>
+      <w:r>
+        <w:t>định</w:t>
+      </w:r>
+      <w:proofErr w:type="spellEnd"/>
+      <w:r>
+        <w:t xml:space="preserve">, </w:t>
+      </w:r>
+      <w:proofErr w:type="spellStart"/>
+      <w:r>
+        <w:t>trình</w:t>
+      </w:r>
+      <w:proofErr w:type="spellEnd"/>
+      <w:r>
+        <w:t xml:space="preserve"> </w:t>
+      </w:r>
+      <w:proofErr w:type="spellStart"/>
+      <w:r>
+        <w:t>bày</w:t>
+      </w:r>
+      <w:proofErr w:type="spellEnd"/>
+      <w:r>
+        <w:t xml:space="preserve"> </w:t>
+      </w:r>
+      <w:proofErr w:type="spellStart"/>
+      <w:r>
+        <w:t>các</w:t>
+      </w:r>
+      <w:proofErr w:type="spellEnd"/>
+      <w:r>
+        <w:t xml:space="preserve"> </w:t>
+      </w:r>
+      <w:proofErr w:type="spellStart"/>
+      <w:r>
+        <w:t>công</w:t>
+      </w:r>
+      <w:proofErr w:type="spellEnd"/>
+      <w:r>
+        <w:t xml:space="preserve"> </w:t>
+      </w:r>
+      <w:proofErr w:type="spellStart"/>
+      <w:r>
+        <w:t>nghệ</w:t>
+      </w:r>
+      <w:proofErr w:type="spellEnd"/>
+      <w:r>
+        <w:t>: Trương Việt Hoàng</w:t>
       </w:r>
     </w:p>
     <w:p>
       <w:r>
-        <w:t>BFD và DFD (mức 0, 1): Đoàn Duy Khánh</w:t>
+        <w:t xml:space="preserve">BFD </w:t>
+      </w:r>
+      <w:proofErr w:type="spellStart"/>
+      <w:r>
+        <w:t>và</w:t>
+      </w:r>
+      <w:proofErr w:type="spellEnd"/>
+      <w:r>
+        <w:t xml:space="preserve"> DFD (</w:t>
+      </w:r>
+      <w:proofErr w:type="spellStart"/>
+      <w:r>
+        <w:t>mức</w:t>
+      </w:r>
+      <w:proofErr w:type="spellEnd"/>
+      <w:r>
+        <w:t xml:space="preserve"> 0, 1)</w:t>
+      </w:r>
+      <w:r>
+        <w:t xml:space="preserve">, </w:t>
+      </w:r>
+      <w:proofErr w:type="spellStart"/>
+      <w:r>
+        <w:t>usecase</w:t>
+      </w:r>
+      <w:proofErr w:type="spellEnd"/>
+      <w:r>
+        <w:t xml:space="preserve"> diagram, class diagram</w:t>
+      </w:r>
+      <w:r>
+        <w:t>: Đoàn Duy Khánh</w:t>
       </w:r>
     </w:p>
     <w:p>
-      <w:r>
-        <w:t>viết user story và dfd cho chức năng Quản lý tài khoản, Quản lý sách và tài liệu</w:t>
-      </w:r>
+      <w:proofErr w:type="spellStart"/>
+      <w:r>
+        <w:t>viết</w:t>
+      </w:r>
+      <w:proofErr w:type="spellEnd"/>
+      <w:r>
+        <w:t xml:space="preserve"> user story </w:t>
+      </w:r>
+      <w:proofErr w:type="spellStart"/>
+      <w:r>
+        <w:t>và</w:t>
+      </w:r>
+      <w:proofErr w:type="spellEnd"/>
+      <w:r>
+        <w:t xml:space="preserve"> </w:t>
+      </w:r>
+      <w:proofErr w:type="spellStart"/>
+      <w:r>
+        <w:t>dfd</w:t>
+      </w:r>
+      <w:proofErr w:type="spellEnd"/>
+      <w:r>
+        <w:t xml:space="preserve"> </w:t>
+      </w:r>
+      <w:proofErr w:type="spellStart"/>
+      <w:r>
+        <w:t>cho</w:t>
+      </w:r>
+      <w:proofErr w:type="spellEnd"/>
+      <w:r>
+        <w:t xml:space="preserve"> </w:t>
+      </w:r>
+      <w:proofErr w:type="spellStart"/>
+      <w:r>
+        <w:t>chức</w:t>
+      </w:r>
+      <w:proofErr w:type="spellEnd"/>
+      <w:r>
+        <w:t xml:space="preserve"> </w:t>
+      </w:r>
+      <w:proofErr w:type="spellStart"/>
+      <w:r>
+        <w:t>năng</w:t>
+      </w:r>
+      <w:proofErr w:type="spellEnd"/>
+      <w:r>
+        <w:t xml:space="preserve"> Quản </w:t>
+      </w:r>
+      <w:proofErr w:type="spellStart"/>
+      <w:r>
+        <w:t>lý</w:t>
+      </w:r>
+      <w:proofErr w:type="spellEnd"/>
+      <w:r>
+        <w:t xml:space="preserve"> </w:t>
+      </w:r>
+      <w:proofErr w:type="spellStart"/>
+      <w:r>
+        <w:t>tài</w:t>
+      </w:r>
+      <w:proofErr w:type="spellEnd"/>
+      <w:r>
+        <w:t xml:space="preserve"> </w:t>
+      </w:r>
+      <w:proofErr w:type="spellStart"/>
+      <w:r>
+        <w:t>khoản</w:t>
+      </w:r>
+      <w:proofErr w:type="spellEnd"/>
+      <w:r>
+        <w:t xml:space="preserve">, Quản </w:t>
+      </w:r>
+      <w:proofErr w:type="spellStart"/>
+      <w:r>
+        <w:t>lý</w:t>
+      </w:r>
+      <w:proofErr w:type="spellEnd"/>
+      <w:r>
+        <w:t xml:space="preserve"> </w:t>
+      </w:r>
+      <w:proofErr w:type="spellStart"/>
+      <w:r>
+        <w:t>sách</w:t>
+      </w:r>
+      <w:proofErr w:type="spellEnd"/>
+      <w:r>
+        <w:t xml:space="preserve"> </w:t>
+      </w:r>
+      <w:proofErr w:type="spellStart"/>
+      <w:r>
+        <w:t>và</w:t>
+      </w:r>
+      <w:proofErr w:type="spellEnd"/>
+      <w:r>
+        <w:t xml:space="preserve"> </w:t>
+      </w:r>
+      <w:proofErr w:type="spellStart"/>
+      <w:r>
+        <w:t>tài</w:t>
+      </w:r>
+      <w:proofErr w:type="spellEnd"/>
+      <w:r>
+        <w:t xml:space="preserve"> </w:t>
+      </w:r>
+      <w:proofErr w:type="spellStart"/>
+      <w:r>
+        <w:t>liệu</w:t>
+      </w:r>
+      <w:proofErr w:type="spellEnd"/>
       <w:r>
         <w:t>: Đức Kiệt</w:t>
       </w:r>
     </w:p>
     <w:p>
-      <w:r>
-        <w:t>viết user story và dfd cho chức năng Quản lý thông báo &amp; phản hồi</w:t>
-      </w:r>
+      <w:proofErr w:type="spellStart"/>
+      <w:r>
+        <w:t>viết</w:t>
+      </w:r>
+      <w:proofErr w:type="spellEnd"/>
+      <w:r>
+        <w:t xml:space="preserve"> user story </w:t>
+      </w:r>
+      <w:proofErr w:type="spellStart"/>
+      <w:r>
+        <w:t>và</w:t>
+      </w:r>
+      <w:proofErr w:type="spellEnd"/>
+      <w:r>
+        <w:t xml:space="preserve"> </w:t>
+      </w:r>
+      <w:proofErr w:type="spellStart"/>
+      <w:r>
+        <w:t>dfd</w:t>
+      </w:r>
+      <w:proofErr w:type="spellEnd"/>
+      <w:r>
+        <w:t xml:space="preserve"> </w:t>
+      </w:r>
+      <w:proofErr w:type="spellStart"/>
+      <w:r>
+        <w:t>cho</w:t>
+      </w:r>
+      <w:proofErr w:type="spellEnd"/>
+      <w:r>
+        <w:t xml:space="preserve"> </w:t>
+      </w:r>
+      <w:proofErr w:type="spellStart"/>
+      <w:r>
+        <w:t>chức</w:t>
+      </w:r>
+      <w:proofErr w:type="spellEnd"/>
+      <w:r>
+        <w:t xml:space="preserve"> </w:t>
+      </w:r>
+      <w:proofErr w:type="spellStart"/>
+      <w:r>
+        <w:t>năng</w:t>
+      </w:r>
+      <w:proofErr w:type="spellEnd"/>
+      <w:r>
+        <w:t xml:space="preserve"> Quản </w:t>
+      </w:r>
+      <w:proofErr w:type="spellStart"/>
+      <w:r>
+        <w:t>lý</w:t>
+      </w:r>
+      <w:proofErr w:type="spellEnd"/>
+      <w:r>
+        <w:t xml:space="preserve"> </w:t>
+      </w:r>
+      <w:proofErr w:type="spellStart"/>
+      <w:r>
+        <w:t>thông</w:t>
+      </w:r>
+      <w:proofErr w:type="spellEnd"/>
+      <w:r>
+        <w:t xml:space="preserve"> </w:t>
+      </w:r>
+      <w:proofErr w:type="spellStart"/>
+      <w:r>
+        <w:t>báo</w:t>
+      </w:r>
+      <w:proofErr w:type="spellEnd"/>
+      <w:r>
+        <w:t xml:space="preserve"> &amp; </w:t>
+      </w:r>
+      <w:proofErr w:type="spellStart"/>
+      <w:r>
+        <w:t>phản</w:t>
+      </w:r>
+      <w:proofErr w:type="spellEnd"/>
+      <w:r>
+        <w:t xml:space="preserve"> </w:t>
+      </w:r>
+      <w:proofErr w:type="spellStart"/>
+      <w:r>
+        <w:t>hồi</w:t>
+      </w:r>
+      <w:proofErr w:type="spellEnd"/>
       <w:r>
         <w:t>: Nguyễn Việt Hưng</w:t>
       </w:r>
     </w:p>
     <w:p>
-      <w:r>
-        <w:t>viết user story cho Quản lý mượn – trả – đặt trước và Thống kê &amp; báo cáo</w:t>
-      </w:r>
+      <w:proofErr w:type="spellStart"/>
+      <w:r>
+        <w:t>viết</w:t>
+      </w:r>
+      <w:proofErr w:type="spellEnd"/>
+      <w:r>
+        <w:t xml:space="preserve"> user story </w:t>
+      </w:r>
+      <w:proofErr w:type="spellStart"/>
+      <w:r>
+        <w:t>cho</w:t>
+      </w:r>
+      <w:proofErr w:type="spellEnd"/>
+      <w:r>
+        <w:t xml:space="preserve"> Quản </w:t>
+      </w:r>
+      <w:proofErr w:type="spellStart"/>
+      <w:r>
+        <w:t>lý</w:t>
+      </w:r>
+      <w:proofErr w:type="spellEnd"/>
+      <w:r>
+        <w:t xml:space="preserve"> </w:t>
+      </w:r>
+      <w:proofErr w:type="spellStart"/>
+      <w:r>
+        <w:t>mượn</w:t>
+      </w:r>
+      <w:proofErr w:type="spellEnd"/>
+      <w:r>
+        <w:t xml:space="preserve"> – </w:t>
+      </w:r>
+      <w:proofErr w:type="spellStart"/>
+      <w:r>
+        <w:t>trả</w:t>
+      </w:r>
+      <w:proofErr w:type="spellEnd"/>
+      <w:r>
+        <w:t xml:space="preserve"> – </w:t>
+      </w:r>
+      <w:proofErr w:type="spellStart"/>
+      <w:r>
+        <w:t>đặt</w:t>
+      </w:r>
+      <w:proofErr w:type="spellEnd"/>
+      <w:r>
+        <w:t xml:space="preserve"> </w:t>
+      </w:r>
+      <w:proofErr w:type="spellStart"/>
+      <w:r>
+        <w:t>trước</w:t>
+      </w:r>
+      <w:proofErr w:type="spellEnd"/>
+      <w:r>
+        <w:t xml:space="preserve"> </w:t>
+      </w:r>
+      <w:proofErr w:type="spellStart"/>
+      <w:r>
+        <w:t>và</w:t>
+      </w:r>
+      <w:proofErr w:type="spellEnd"/>
+      <w:r>
+        <w:t xml:space="preserve"> </w:t>
+      </w:r>
+      <w:proofErr w:type="spellStart"/>
+      <w:r>
+        <w:t>Thống</w:t>
+      </w:r>
+      <w:proofErr w:type="spellEnd"/>
+      <w:r>
+        <w:t xml:space="preserve"> </w:t>
+      </w:r>
+      <w:proofErr w:type="spellStart"/>
+      <w:r>
+        <w:t>kê</w:t>
+      </w:r>
+      <w:proofErr w:type="spellEnd"/>
+      <w:r>
+        <w:t xml:space="preserve"> &amp; </w:t>
+      </w:r>
+      <w:proofErr w:type="spellStart"/>
+      <w:r>
+        <w:t>báo</w:t>
+      </w:r>
+      <w:proofErr w:type="spellEnd"/>
+      <w:r>
+        <w:t xml:space="preserve"> </w:t>
+      </w:r>
+      <w:proofErr w:type="spellStart"/>
+      <w:r>
+        <w:t>cáo</w:t>
+      </w:r>
+      <w:proofErr w:type="spellEnd"/>
       <w:r>
         <w:t>: Nguyễn Nguyên Giáp.</w:t>
       </w:r>
@@ -672,6 +1242,7 @@
   <w:style w:type="character" w:default="1" w:styleId="DefaultParagraphFont">
     <w:name w:val="Default Paragraph Font"/>
     <w:uiPriority w:val="1"/>
+    <w:semiHidden/>
     <w:unhideWhenUsed/>
   </w:style>
   <w:style w:type="table" w:default="1" w:styleId="TableNormal">

</xml_diff>